<commit_message>
fix first page of proposal
</commit_message>
<xml_diff>
--- a/SE_Proposal_StepByStep.docx
+++ b/SE_Proposal_StepByStep.docx
@@ -28,26 +28,6 @@
           </w:pPr>
           <w:r>
             <w:rPr>
-              <w:rFonts w:cs="B Zar" w:hint="cs"/>
-              <w:sz w:val="36"/>
-              <w:szCs w:val="36"/>
-              <w:rtl/>
-              <w:lang w:bidi="fa-IR"/>
-            </w:rPr>
-            <w:t>بسمه تعالی</w:t>
-          </w:r>
-        </w:p>
-        <w:p>
-          <w:pPr>
-            <w:jc w:val="center"/>
-            <w:rPr>
-              <w:rFonts w:cs="B Zar"/>
-              <w:sz w:val="22"/>
-              <w:szCs w:val="22"/>
-            </w:rPr>
-          </w:pPr>
-          <w:r>
-            <w:rPr>
               <w:rFonts w:cs="B Zar"/>
               <w:noProof/>
               <w:sz w:val="22"/>
@@ -56,13 +36,13 @@
               <w:lang w:val="ar-SA"/>
             </w:rPr>
             <w:drawing>
-              <wp:anchor distT="0" distB="0" distL="114300" distR="114300" simplePos="0" relativeHeight="251660288" behindDoc="1" locked="0" layoutInCell="1" allowOverlap="1" wp14:anchorId="415812E5" wp14:editId="42421862">
+              <wp:anchor distT="0" distB="0" distL="114300" distR="114300" simplePos="0" relativeHeight="251660288" behindDoc="1" locked="0" layoutInCell="1" allowOverlap="1" wp14:anchorId="415812E5" wp14:editId="79138794">
                 <wp:simplePos x="0" y="0"/>
                 <wp:positionH relativeFrom="margin">
                   <wp:align>center</wp:align>
                 </wp:positionH>
                 <wp:positionV relativeFrom="margin">
-                  <wp:posOffset>518160</wp:posOffset>
+                  <wp:posOffset>7620</wp:posOffset>
                 </wp:positionV>
                 <wp:extent cx="4671060" cy="4373880"/>
                 <wp:effectExtent l="0" t="0" r="0" b="0"/>
@@ -120,6 +100,36 @@
               </wp:anchor>
             </w:drawing>
           </w:r>
+          <w:r>
+            <w:rPr>
+              <w:rFonts w:cs="B Zar" w:hint="cs"/>
+              <w:sz w:val="36"/>
+              <w:szCs w:val="36"/>
+              <w:rtl/>
+              <w:lang w:bidi="fa-IR"/>
+            </w:rPr>
+            <w:t>بسمه تعال</w:t>
+          </w:r>
+          <w:r>
+            <w:rPr>
+              <w:rFonts w:cs="B Zar" w:hint="cs"/>
+              <w:sz w:val="36"/>
+              <w:szCs w:val="36"/>
+              <w:rtl/>
+              <w:lang w:bidi="fa-IR"/>
+            </w:rPr>
+            <w:t>ی</w:t>
+          </w:r>
+        </w:p>
+        <w:p>
+          <w:pPr>
+            <w:jc w:val="center"/>
+            <w:rPr>
+              <w:rFonts w:cs="B Zar"/>
+              <w:sz w:val="22"/>
+              <w:szCs w:val="22"/>
+            </w:rPr>
+          </w:pPr>
         </w:p>
         <w:p>
           <w:pPr>

</xml_diff>